<commit_message>
nochmal überarbeitet stand 7.11
</commit_message>
<xml_diff>
--- a/Arbeit/Arbeit 7.docx
+++ b/Arbeit/Arbeit 7.docx
@@ -356,7 +356,16 @@
           <w:sz w:val="24"/>
           <w:szCs w:val="24"/>
         </w:rPr>
-        <w:t xml:space="preserve"> und die Umstände</w:t>
+        <w:t xml:space="preserve"> und </w:t>
+      </w:r>
+      <w:r>
+        <w:rPr>
+          <w:rFonts w:ascii="Times New Roman" w:hAnsi="Times New Roman" w:cs="Times New Roman"/>
+          <w:b/>
+          <w:sz w:val="24"/>
+          <w:szCs w:val="24"/>
+        </w:rPr>
+        <w:t>Umstände</w:t>
       </w:r>
     </w:p>
     <w:p>
@@ -1226,7 +1235,7 @@
           <w:sz w:val="24"/>
           <w:szCs w:val="24"/>
         </w:rPr>
-        <w:t xml:space="preserve"> und die Umstände </w:t>
+        <w:t xml:space="preserve"> und Umstände </w:t>
       </w:r>
     </w:p>
     <w:p>
@@ -1331,7 +1340,7 @@
           <w:sz w:val="24"/>
           <w:szCs w:val="24"/>
         </w:rPr>
-        <w:t xml:space="preserve">Dabei ist das Transportieren schwerer Gegenstände, wie zum Beispiel Einkäufen, oftmals ein Problem von großer Bedeutung. </w:t>
+        <w:t>Dabei ist das Transportieren schwerer Gegenst</w:t>
       </w:r>
       <w:r>
         <w:rPr>
@@ -1339,6 +1348,22 @@
           <w:sz w:val="24"/>
           <w:szCs w:val="24"/>
         </w:rPr>
+        <w:t>ände, wie zum Beispiel Einkäufe</w:t>
+      </w:r>
+      <w:r>
+        <w:rPr>
+          <w:rFonts w:ascii="Times New Roman" w:hAnsi="Times New Roman"/>
+          <w:sz w:val="24"/>
+          <w:szCs w:val="24"/>
+        </w:rPr>
+        <w:t xml:space="preserve">, oftmals ein Problem von großer Bedeutung. </w:t>
+      </w:r>
+      <w:r>
+        <w:rPr>
+          <w:rFonts w:ascii="Times New Roman" w:hAnsi="Times New Roman"/>
+          <w:sz w:val="24"/>
+          <w:szCs w:val="24"/>
+        </w:rPr>
         <w:t xml:space="preserve">Dadurch können vor allem alleinlebende Menschen sich nicht mehr selbst versorgen und sind auf Hilfe durch Pflegekräfte angewiesen, welche viel Geld kosten, </w:t>
       </w:r>
       <w:r>
@@ -1372,6 +1397,24 @@
           <w:szCs w:val="24"/>
         </w:rPr>
         <w:t xml:space="preserve"> aufbringen kann.</w:t>
+      </w:r>
+    </w:p>
+    <w:p>
+      <w:pPr>
+        <w:spacing w:line="0" w:lineRule="atLeast"/>
+        <w:rPr>
+          <w:rFonts w:ascii="Times New Roman" w:hAnsi="Times New Roman"/>
+          <w:sz w:val="24"/>
+          <w:szCs w:val="24"/>
+        </w:rPr>
+      </w:pPr>
+      <w:r>
+        <w:rPr>
+          <w:rFonts w:ascii="Times New Roman" w:hAnsi="Times New Roman"/>
+          <w:sz w:val="24"/>
+          <w:szCs w:val="24"/>
+        </w:rPr>
+        <w:t>Auch moderne Online-Dienstleistungen entsprechen häufig nicht den Bedürfnissen älterer Menschen, da diese sich in den wenigsten Fällen ausreichend mit Computern auskennen.</w:t>
       </w:r>
     </w:p>
     <w:p>
@@ -1436,7 +1479,7 @@
           <w:sz w:val="24"/>
           <w:szCs w:val="24"/>
         </w:rPr>
-        <w:t>Unsere Lösung</w:t>
+        <w:t xml:space="preserve">Da viele ältere Menschen einsam leben, </w:t>
       </w:r>
       <w:r>
         <w:rPr>
@@ -1444,7 +1487,7 @@
           <w:sz w:val="24"/>
           <w:szCs w:val="24"/>
         </w:rPr>
-        <w:t xml:space="preserve"> dafür</w:t>
+        <w:t>möchten sie meist nicht auf sozialen, zwischenmen</w:t>
       </w:r>
       <w:r>
         <w:rPr>
@@ -1452,55 +1495,25 @@
           <w:sz w:val="24"/>
           <w:szCs w:val="24"/>
         </w:rPr>
-        <w:t xml:space="preserve"> besteht darin, einen autonom fahrenden Roboter </w:t>
-      </w:r>
-      <w:r>
+        <w:t xml:space="preserve">schlichen Kontakt verzichten. Dieser Aspekt war für uns ein weiterer Grund, einen Roboter als „Gefährten“ des Besitzers einzusetzen. </w:t>
+      </w:r>
+    </w:p>
+    <w:p>
+      <w:pPr>
+        <w:spacing w:line="0" w:lineRule="atLeast"/>
         <w:rPr>
           <w:rFonts w:ascii="Times New Roman" w:hAnsi="Times New Roman"/>
           <w:sz w:val="24"/>
           <w:szCs w:val="24"/>
         </w:rPr>
-        <w:t xml:space="preserve">zu entwickeln, welcher eine </w:t>
-      </w:r>
+      </w:pPr>
       <w:r>
         <w:rPr>
           <w:rFonts w:ascii="Times New Roman" w:hAnsi="Times New Roman"/>
           <w:sz w:val="24"/>
           <w:szCs w:val="24"/>
         </w:rPr>
-        <w:t xml:space="preserve">die Einkäufe für einen </w:t>
-      </w:r>
-      <w:r>
-        <w:rPr>
-          <w:rFonts w:ascii="Times New Roman" w:hAnsi="Times New Roman"/>
-          <w:sz w:val="24"/>
-          <w:szCs w:val="24"/>
-        </w:rPr>
-        <w:t>transportiert</w:t>
-      </w:r>
-      <w:r>
-        <w:rPr>
-          <w:rFonts w:ascii="Times New Roman" w:hAnsi="Times New Roman"/>
-          <w:sz w:val="24"/>
-          <w:szCs w:val="24"/>
-        </w:rPr>
-        <w:t xml:space="preserve">, </w:t>
-      </w:r>
-      <w:r>
-        <w:rPr>
-          <w:rFonts w:ascii="Times New Roman" w:hAnsi="Times New Roman"/>
-          <w:sz w:val="24"/>
-          <w:szCs w:val="24"/>
-        </w:rPr>
-        <w:t>sodass man selbst N</w:t>
-      </w:r>
-      <w:r>
-        <w:rPr>
-          <w:rFonts w:ascii="Times New Roman" w:hAnsi="Times New Roman"/>
-          <w:sz w:val="24"/>
-          <w:szCs w:val="24"/>
-        </w:rPr>
-        <w:t>ichts schweres mehr tragen muss.</w:t>
+        <w:t>Der Roboter sollte unserer Vorstellung nach mithilfe einer Transportfläche beispielsweise Einkäufe tragen können.</w:t>
       </w:r>
     </w:p>
     <w:sectPr>

</xml_diff>

<commit_message>
Added TODO-List in README | Modified Arbeit
</commit_message>
<xml_diff>
--- a/Arbeit/Arbeit 7.docx
+++ b/Arbeit/Arbeit 7.docx
@@ -1414,7 +1414,39 @@
           <w:sz w:val="24"/>
           <w:szCs w:val="24"/>
         </w:rPr>
-        <w:t>Auch moderne Online-Dienstleistungen entsprechen häufig nicht den Bedürfnissen älterer Menschen, da diese sich in den wenigsten Fällen ausreichend mit Computern auskennen.</w:t>
+        <w:t>Auch moderne Online-Dienstleistungen entsprechen häufig nicht den Bedürfnissen älterer Menschen, da</w:t>
+      </w:r>
+      <w:r>
+        <w:rPr>
+          <w:rFonts w:ascii="Times New Roman" w:hAnsi="Times New Roman"/>
+          <w:sz w:val="24"/>
+          <w:szCs w:val="24"/>
+        </w:rPr>
+        <w:t xml:space="preserve"> </w:t>
+      </w:r>
+      <w:r>
+        <w:rPr>
+          <w:rFonts w:ascii="Times New Roman" w:hAnsi="Times New Roman"/>
+          <w:sz w:val="24"/>
+          <w:szCs w:val="24"/>
+        </w:rPr>
+        <w:t>sich</w:t>
+      </w:r>
+      <w:r>
+        <w:rPr>
+          <w:rFonts w:ascii="Times New Roman" w:hAnsi="Times New Roman"/>
+          <w:sz w:val="24"/>
+          <w:szCs w:val="24"/>
+        </w:rPr>
+        <w:t xml:space="preserve"> diese in den wenigsten Fällen ausreichend mit Computern auskennen.</w:t>
+      </w:r>
+      <w:r>
+        <w:rPr>
+          <w:rFonts w:ascii="Times New Roman" w:hAnsi="Times New Roman"/>
+          <w:sz w:val="24"/>
+          <w:szCs w:val="24"/>
+        </w:rPr>
+        <w:t xml:space="preserve"> </w:t>
       </w:r>
     </w:p>
     <w:p>
@@ -1479,41 +1511,103 @@
           <w:sz w:val="24"/>
           <w:szCs w:val="24"/>
         </w:rPr>
-        <w:t xml:space="preserve">Da viele ältere Menschen einsam leben, </w:t>
-      </w:r>
-      <w:r>
-        <w:rPr>
-          <w:rFonts w:ascii="Times New Roman" w:hAnsi="Times New Roman"/>
-          <w:sz w:val="24"/>
-          <w:szCs w:val="24"/>
-        </w:rPr>
-        <w:t>möchten sie meist nicht auf sozialen, zwischenmen</w:t>
-      </w:r>
-      <w:r>
-        <w:rPr>
-          <w:rFonts w:ascii="Times New Roman" w:hAnsi="Times New Roman"/>
-          <w:sz w:val="24"/>
-          <w:szCs w:val="24"/>
-        </w:rPr>
-        <w:t xml:space="preserve">schlichen Kontakt verzichten. Dieser Aspekt war für uns ein weiterer Grund, einen Roboter als „Gefährten“ des Besitzers einzusetzen. </w:t>
-      </w:r>
-    </w:p>
-    <w:p>
-      <w:pPr>
-        <w:spacing w:line="0" w:lineRule="atLeast"/>
-        <w:rPr>
-          <w:rFonts w:ascii="Times New Roman" w:hAnsi="Times New Roman"/>
-          <w:sz w:val="24"/>
-          <w:szCs w:val="24"/>
-        </w:rPr>
-      </w:pPr>
-      <w:r>
-        <w:rPr>
-          <w:rFonts w:ascii="Times New Roman" w:hAnsi="Times New Roman"/>
-          <w:sz w:val="24"/>
-          <w:szCs w:val="24"/>
-        </w:rPr>
-        <w:t>Der Roboter sollte unserer Vorstellung nach mithilfe einer Transportfläche beispielsweise Einkäufe tragen können.</w:t>
+        <w:t>Um das Problem, welches das Tragen von Einkäufen darstellt, zu lösen, entschieden wir uns einen Roboter zu konstruieren welcher diese Aufgabe übernehmen sollte.</w:t>
+      </w:r>
+      <w:r>
+        <w:rPr>
+          <w:rFonts w:ascii="Times New Roman" w:hAnsi="Times New Roman"/>
+          <w:sz w:val="24"/>
+          <w:szCs w:val="24"/>
+        </w:rPr>
+        <w:t xml:space="preserve"> Dieser sollte, um für die meist Technik-Unerfahrene ältere Generation leicht bedienbar zu sein</w:t>
+      </w:r>
+      <w:r>
+        <w:rPr>
+          <w:rFonts w:ascii="Times New Roman" w:hAnsi="Times New Roman"/>
+          <w:sz w:val="24"/>
+          <w:szCs w:val="24"/>
+        </w:rPr>
+        <w:t>,</w:t>
+      </w:r>
+      <w:r>
+        <w:rPr>
+          <w:rFonts w:ascii="Times New Roman" w:hAnsi="Times New Roman"/>
+          <w:sz w:val="24"/>
+          <w:szCs w:val="24"/>
+        </w:rPr>
+        <w:t xml:space="preserve"> </w:t>
+      </w:r>
+      <w:r>
+        <w:rPr>
+          <w:rFonts w:ascii="Times New Roman" w:hAnsi="Times New Roman"/>
+          <w:sz w:val="24"/>
+          <w:szCs w:val="24"/>
+        </w:rPr>
+        <w:t>autonom, also ohne weitere manuelle Steuerung, seinem Besitzer folgen</w:t>
+      </w:r>
+      <w:r>
+        <w:rPr>
+          <w:rFonts w:ascii="Times New Roman" w:hAnsi="Times New Roman"/>
+          <w:sz w:val="24"/>
+          <w:szCs w:val="24"/>
+        </w:rPr>
+        <w:t xml:space="preserve"> und ansonsten nur mit Sprachbefehlen gesteuert werden</w:t>
+      </w:r>
+      <w:r>
+        <w:rPr>
+          <w:rFonts w:ascii="Times New Roman" w:hAnsi="Times New Roman"/>
+          <w:sz w:val="24"/>
+          <w:szCs w:val="24"/>
+        </w:rPr>
+        <w:t>.</w:t>
+      </w:r>
+      <w:r>
+        <w:rPr>
+          <w:rFonts w:ascii="Times New Roman" w:hAnsi="Times New Roman"/>
+          <w:sz w:val="24"/>
+          <w:szCs w:val="24"/>
+        </w:rPr>
+        <w:t xml:space="preserve"> </w:t>
+      </w:r>
+      <w:r>
+        <w:rPr>
+          <w:rFonts w:ascii="Times New Roman" w:hAnsi="Times New Roman"/>
+          <w:sz w:val="24"/>
+          <w:szCs w:val="24"/>
+        </w:rPr>
+        <w:t xml:space="preserve">Außerdem </w:t>
+      </w:r>
+      <w:r>
+        <w:rPr>
+          <w:rFonts w:ascii="Times New Roman" w:hAnsi="Times New Roman"/>
+          <w:sz w:val="24"/>
+          <w:szCs w:val="24"/>
+        </w:rPr>
+        <w:t>muss</w:t>
+      </w:r>
+      <w:r>
+        <w:rPr>
+          <w:rFonts w:ascii="Times New Roman" w:hAnsi="Times New Roman"/>
+          <w:sz w:val="24"/>
+          <w:szCs w:val="24"/>
+        </w:rPr>
+        <w:t xml:space="preserve"> der Roboter sich natürlich den Gegebenheiten, wie zum Beispiel der u.U. </w:t>
+      </w:r>
+      <w:r>
+        <w:rPr>
+          <w:rFonts w:ascii="Times New Roman" w:hAnsi="Times New Roman"/>
+          <w:sz w:val="24"/>
+          <w:szCs w:val="24"/>
+        </w:rPr>
+        <w:t>geringen</w:t>
+      </w:r>
+      <w:r>
+        <w:rPr>
+          <w:rFonts w:ascii="Times New Roman" w:hAnsi="Times New Roman"/>
+          <w:sz w:val="24"/>
+          <w:szCs w:val="24"/>
+        </w:rPr>
+        <w:t xml:space="preserve"> Geschwindigkeit älterer Menschen anpassen können. </w:t>
       </w:r>
     </w:p>
     <w:sectPr>

</xml_diff>